<commit_message>
updated latest scorecard war file
</commit_message>
<xml_diff>
--- a/Version3/CCDA_Scorecard_Lcoal_Installation_Version3.docx
+++ b/Version3/CCDA_Scorecard_Lcoal_Installation_Version3.docx
@@ -228,8 +228,6 @@
       <w:r>
         <w:t xml:space="preserve"> .</w:t>
       </w:r>
-      <w:bookmarkStart w:id="0" w:name="_GoBack"/>
-      <w:bookmarkEnd w:id="0"/>
     </w:p>
     <w:p>
       <w:pPr>
@@ -317,108 +315,95 @@
         <w:rPr>
           <w:b/>
         </w:rPr>
-        <w:t>Step 2:</w:t>
-      </w:r>
-      <w:r>
-        <w:t xml:space="preserve"> Copy the war file to Apache tomcat </w:t>
-      </w:r>
-      <w:r>
-        <w:t>WEBAPPS</w:t>
-      </w:r>
-      <w:r>
-        <w:t xml:space="preserve"> folder. </w:t>
-      </w:r>
-    </w:p>
-    <w:p>
-      <w:r>
-        <w:rPr>
-          <w:b/>
-        </w:rPr>
-        <w:t>Step 3</w:t>
-      </w:r>
-      <w:r>
-        <w:rPr>
-          <w:b/>
-        </w:rPr>
-        <w:t>:</w:t>
-      </w:r>
-      <w:r>
-        <w:t xml:space="preserve"> Start tomcat server, use </w:t>
+        <w:t>Step 2</w:t>
+      </w:r>
+      <w:r>
+        <w:t xml:space="preserve">: Download </w:t>
+      </w:r>
+      <w:proofErr w:type="spellStart"/>
+      <w:r>
+        <w:t>scorecard</w:t>
+      </w:r>
+      <w:r>
+        <w:t>.config</w:t>
+      </w:r>
+      <w:proofErr w:type="spellEnd"/>
+      <w:r>
+        <w:t xml:space="preserve"> file by using </w:t>
       </w:r>
       <w:hyperlink r:id="rId11" w:history="1">
         <w:r>
           <w:rPr>
             <w:rStyle w:val="Hyperlink"/>
           </w:rPr>
-          <w:t>http://localhost:&lt;tomcat</w:t>
+          <w:t>https://github.com/siteadmin/Scorecard-Local-Instantiation/blob/master/Version3/scorecard.config</w:t>
         </w:r>
       </w:hyperlink>
       <w:r>
-        <w:rPr>
-          <w:rStyle w:val="Hyperlink"/>
-        </w:rPr>
-        <w:t xml:space="preserve"> port number&gt;/</w:t>
-      </w:r>
-      <w:r>
-        <w:rPr>
-          <w:rStyle w:val="Hyperlink"/>
-        </w:rPr>
+        <w:t xml:space="preserve"> URL and copy the same to /</w:t>
+      </w:r>
+      <w:proofErr w:type="spellStart"/>
+      <w:r>
+        <w:t>var</w:t>
+      </w:r>
+      <w:proofErr w:type="spellEnd"/>
+      <w:r>
+        <w:t xml:space="preserve">/opt/scorecard folder. </w:t>
+      </w:r>
+    </w:p>
+    <w:p>
+      <w:r>
+        <w:rPr>
+          <w:b/>
+        </w:rPr>
+        <w:t>Step 3</w:t>
+      </w:r>
+      <w:r>
+        <w:t xml:space="preserve">: Update </w:t>
+      </w:r>
+      <w:proofErr w:type="spellStart"/>
+      <w:r>
         <w:t>scorecard</w:t>
       </w:r>
       <w:r>
-        <w:t xml:space="preserve"> URL to access CCDA scorecard application.</w:t>
-      </w:r>
-    </w:p>
-    <w:p>
-      <w:pPr>
-        <w:rPr>
-          <w:b/>
-          <w:sz w:val="24"/>
-          <w:szCs w:val="24"/>
-        </w:rPr>
-      </w:pPr>
-      <w:r>
-        <w:rPr>
-          <w:b/>
-          <w:sz w:val="24"/>
-          <w:szCs w:val="24"/>
-        </w:rPr>
-        <w:t>Follow below mentioned steps if you want to create scorecard war file by using source code.</w:t>
-      </w:r>
-    </w:p>
-    <w:p>
-      <w:r>
-        <w:rPr>
-          <w:b/>
-          <w:sz w:val="24"/>
-          <w:szCs w:val="24"/>
-        </w:rPr>
-        <w:t xml:space="preserve">Step1: </w:t>
-      </w:r>
-      <w:r>
-        <w:t xml:space="preserve">Download source code by using </w:t>
+        <w:t>.config</w:t>
+      </w:r>
+      <w:proofErr w:type="spellEnd"/>
+      <w:r>
+        <w:t xml:space="preserve"> file by passing </w:t>
+      </w:r>
+      <w:proofErr w:type="spellStart"/>
+      <w:r>
+        <w:t>referencevalidator</w:t>
+      </w:r>
+      <w:proofErr w:type="spellEnd"/>
+      <w:r>
+        <w:t xml:space="preserve"> application server URL under </w:t>
+      </w:r>
+      <w:r>
+        <w:t>referenceValidator.url</w:t>
+      </w:r>
+      <w:r>
+        <w:t xml:space="preserve"> property. Default value is </w:t>
       </w:r>
       <w:hyperlink r:id="rId12" w:history="1">
         <w:r>
           <w:rPr>
             <w:rStyle w:val="Hyperlink"/>
           </w:rPr>
-          <w:t>https://github.com/siteadmin/CCDA-Score-CARD</w:t>
+          <w:t>http://localhost:8080</w:t>
         </w:r>
       </w:hyperlink>
       <w:r>
-        <w:t xml:space="preserve"> </w:t>
-      </w:r>
-      <w:r>
-        <w:t>Location. (Please download source code from master branch).</w:t>
-      </w:r>
-    </w:p>
-    <w:p>
-      <w:r>
-        <w:rPr>
-          <w:b/>
-        </w:rPr>
-        <w:t>Step2</w:t>
+        <w:t>.</w:t>
+      </w:r>
+    </w:p>
+    <w:p>
+      <w:r>
+        <w:rPr>
+          <w:b/>
+        </w:rPr>
+        <w:t>Step 4</w:t>
       </w:r>
       <w:r>
         <w:rPr>
@@ -427,79 +412,13 @@
         <w:t>:</w:t>
       </w:r>
       <w:r>
-        <w:t xml:space="preserve"> Delete </w:t>
-      </w:r>
-      <w:proofErr w:type="spellStart"/>
-      <w:proofErr w:type="gramStart"/>
-      <w:r>
-        <w:t>org.sitenv</w:t>
-      </w:r>
-      <w:proofErr w:type="gramEnd"/>
-      <w:r>
-        <w:t>.service.ccda.smartscorecard.repositories.postgres</w:t>
-      </w:r>
-      <w:proofErr w:type="spellEnd"/>
-      <w:r>
-        <w:t xml:space="preserve"> package. </w:t>
-      </w:r>
-    </w:p>
-    <w:p>
-      <w:r>
-        <w:rPr>
-          <w:b/>
-        </w:rPr>
-        <w:t>Step3</w:t>
-      </w:r>
-      <w:r>
-        <w:rPr>
-          <w:b/>
-        </w:rPr>
-        <w:t>:</w:t>
-      </w:r>
-      <w:r>
-        <w:t xml:space="preserve"> Delete </w:t>
-      </w:r>
-      <w:r>
-        <w:t>ScoreCardStatisticProcessor</w:t>
-      </w:r>
-      <w:r>
-        <w:t xml:space="preserve">.java under </w:t>
-      </w:r>
-      <w:proofErr w:type="spellStart"/>
-      <w:proofErr w:type="gramStart"/>
-      <w:r>
-        <w:t>org.sitenv</w:t>
-      </w:r>
-      <w:proofErr w:type="gramEnd"/>
-      <w:r>
-        <w:t>.service.ccda.smartscorecard.processor</w:t>
-      </w:r>
-      <w:proofErr w:type="spellEnd"/>
-      <w:r>
-        <w:t xml:space="preserve"> package.</w:t>
-      </w:r>
-    </w:p>
-    <w:p>
-      <w:r>
-        <w:rPr>
-          <w:b/>
-        </w:rPr>
-        <w:t>Step 4</w:t>
-      </w:r>
-      <w:r>
-        <w:rPr>
-          <w:b/>
-        </w:rPr>
-        <w:t>:</w:t>
-      </w:r>
-      <w:r>
-        <w:t xml:space="preserve"> In </w:t>
-      </w:r>
-      <w:r>
-        <w:t>CcdaSmartScorecardController</w:t>
-      </w:r>
-      <w:r>
-        <w:t>.java delete line numbers 24, 81, 82, 118, 119 and 120.</w:t>
+        <w:t xml:space="preserve"> Copy the war file to Apache tomcat </w:t>
+      </w:r>
+      <w:r>
+        <w:t>WEBAPPS</w:t>
+      </w:r>
+      <w:r>
+        <w:t xml:space="preserve"> folder. </w:t>
       </w:r>
     </w:p>
     <w:p>
@@ -508,162 +427,6 @@
           <w:b/>
         </w:rPr>
         <w:t>Step 5</w:t>
-      </w:r>
-      <w:r>
-        <w:rPr>
-          <w:b/>
-        </w:rPr>
-        <w:t>:</w:t>
-      </w:r>
-      <w:r>
-        <w:t xml:space="preserve"> Delete package </w:t>
-      </w:r>
-      <w:proofErr w:type="spellStart"/>
-      <w:proofErr w:type="gramStart"/>
-      <w:r>
-        <w:t>org.sitenv</w:t>
-      </w:r>
-      <w:proofErr w:type="gramEnd"/>
-      <w:r>
-        <w:t>.service.ccda.smartscorecard.entities.postgres</w:t>
-      </w:r>
-      <w:proofErr w:type="spellEnd"/>
-      <w:r>
-        <w:t>.</w:t>
-      </w:r>
-    </w:p>
-    <w:p>
-      <w:r>
-        <w:rPr>
-          <w:b/>
-        </w:rPr>
-        <w:lastRenderedPageBreak/>
-        <w:t>Step 6</w:t>
-      </w:r>
-      <w:r>
-        <w:rPr>
-          <w:b/>
-        </w:rPr>
-        <w:t>:</w:t>
-      </w:r>
-      <w:r>
-        <w:t xml:space="preserve"> Delete </w:t>
-      </w:r>
-      <w:r>
-        <w:t>PersistanceConfigurationPostGres</w:t>
-      </w:r>
-      <w:r>
-        <w:t xml:space="preserve">.java under </w:t>
-      </w:r>
-      <w:proofErr w:type="spellStart"/>
-      <w:proofErr w:type="gramStart"/>
-      <w:r>
-        <w:t>org.sitenv</w:t>
-      </w:r>
-      <w:proofErr w:type="gramEnd"/>
-      <w:r>
-        <w:t>.service.ccda.smartscorecard.cofiguration</w:t>
-      </w:r>
-      <w:proofErr w:type="spellEnd"/>
-      <w:r>
-        <w:t xml:space="preserve"> package.</w:t>
-      </w:r>
-    </w:p>
-    <w:p>
-      <w:r>
-        <w:rPr>
-          <w:b/>
-        </w:rPr>
-        <w:t>Step 7</w:t>
-      </w:r>
-      <w:r>
-        <w:rPr>
-          <w:b/>
-        </w:rPr>
-        <w:t>:</w:t>
-      </w:r>
-      <w:r>
-        <w:t xml:space="preserve"> Delete </w:t>
-      </w:r>
-      <w:proofErr w:type="gramStart"/>
-      <w:r>
-        <w:t>“,</w:t>
-      </w:r>
-      <w:proofErr w:type="spellStart"/>
-      <w:r>
-        <w:t>PersistanceConfigurationPostGres.class</w:t>
-      </w:r>
-      <w:proofErr w:type="spellEnd"/>
-      <w:proofErr w:type="gramEnd"/>
-      <w:r>
-        <w:t>”</w:t>
-      </w:r>
-      <w:r>
-        <w:t xml:space="preserve"> in line number 12.</w:t>
-      </w:r>
-    </w:p>
-    <w:p>
-      <w:r>
-        <w:rPr>
-          <w:b/>
-        </w:rPr>
-        <w:t>Step 8</w:t>
-      </w:r>
-      <w:r>
-        <w:t xml:space="preserve">:  Update line number 178 in ApplicationConstants.java to pint to local tomcat server </w:t>
-      </w:r>
-      <w:proofErr w:type="spellStart"/>
-      <w:r>
-        <w:t>url</w:t>
-      </w:r>
-      <w:proofErr w:type="spellEnd"/>
-      <w:r>
-        <w:t xml:space="preserve">. For </w:t>
-      </w:r>
-      <w:proofErr w:type="gramStart"/>
-      <w:r>
-        <w:t>example</w:t>
-      </w:r>
-      <w:proofErr w:type="gramEnd"/>
-      <w:r>
-        <w:t xml:space="preserve"> “http://localhost:&lt;tomcat port&gt;, default port for tomcat is 8080.</w:t>
-      </w:r>
-    </w:p>
-    <w:p>
-      <w:r>
-        <w:rPr>
-          <w:b/>
-        </w:rPr>
-        <w:t>St</w:t>
-      </w:r>
-      <w:r>
-        <w:rPr>
-          <w:b/>
-        </w:rPr>
-        <w:t>ep 9</w:t>
-      </w:r>
-      <w:r>
-        <w:rPr>
-          <w:b/>
-        </w:rPr>
-        <w:t>:</w:t>
-      </w:r>
-      <w:r>
-        <w:t xml:space="preserve"> Build the application, copy war file to tomcat </w:t>
-      </w:r>
-      <w:r>
-        <w:t>WEBAPPS</w:t>
-      </w:r>
-      <w:r>
-        <w:t xml:space="preserve"> folder.</w:t>
-      </w:r>
-    </w:p>
-    <w:p>
-      <w:r>
-        <w:rPr>
-          <w:b/>
-        </w:rPr>
-        <w:t>Step 10</w:t>
       </w:r>
       <w:r>
         <w:rPr>
@@ -698,6 +461,338 @@
         <w:t xml:space="preserve"> URL to access CCDA scorecard application.</w:t>
       </w:r>
     </w:p>
+    <w:p>
+      <w:pPr>
+        <w:rPr>
+          <w:b/>
+          <w:sz w:val="24"/>
+          <w:szCs w:val="24"/>
+        </w:rPr>
+      </w:pPr>
+      <w:r>
+        <w:rPr>
+          <w:b/>
+          <w:sz w:val="24"/>
+          <w:szCs w:val="24"/>
+        </w:rPr>
+        <w:t>Follow below mentioned steps if you want to create scorecard war file by using source code.</w:t>
+      </w:r>
+    </w:p>
+    <w:p>
+      <w:r>
+        <w:rPr>
+          <w:b/>
+          <w:sz w:val="24"/>
+          <w:szCs w:val="24"/>
+        </w:rPr>
+        <w:t xml:space="preserve">Step1: </w:t>
+      </w:r>
+      <w:r>
+        <w:t xml:space="preserve">Download source code by using </w:t>
+      </w:r>
+      <w:hyperlink r:id="rId14" w:history="1">
+        <w:r>
+          <w:rPr>
+            <w:rStyle w:val="Hyperlink"/>
+          </w:rPr>
+          <w:t>https://github.com/siteadmin/CCDA-Score-CARD</w:t>
+        </w:r>
+      </w:hyperlink>
+      <w:r>
+        <w:t xml:space="preserve"> </w:t>
+      </w:r>
+      <w:r>
+        <w:t>Location. (Please download source code from master branch).</w:t>
+      </w:r>
+    </w:p>
+    <w:p>
+      <w:r>
+        <w:rPr>
+          <w:b/>
+        </w:rPr>
+        <w:t>Step2</w:t>
+      </w:r>
+      <w:r>
+        <w:rPr>
+          <w:b/>
+        </w:rPr>
+        <w:t>:</w:t>
+      </w:r>
+      <w:r>
+        <w:t xml:space="preserve"> Delete </w:t>
+      </w:r>
+      <w:proofErr w:type="spellStart"/>
+      <w:proofErr w:type="gramStart"/>
+      <w:r>
+        <w:t>org.sitenv</w:t>
+      </w:r>
+      <w:proofErr w:type="gramEnd"/>
+      <w:r>
+        <w:t>.service.ccda.smartscorecard.repositories.postgres</w:t>
+      </w:r>
+      <w:proofErr w:type="spellEnd"/>
+      <w:r>
+        <w:t xml:space="preserve"> package. </w:t>
+      </w:r>
+    </w:p>
+    <w:p>
+      <w:r>
+        <w:rPr>
+          <w:b/>
+        </w:rPr>
+        <w:lastRenderedPageBreak/>
+        <w:t>Step3</w:t>
+      </w:r>
+      <w:r>
+        <w:rPr>
+          <w:b/>
+        </w:rPr>
+        <w:t>:</w:t>
+      </w:r>
+      <w:r>
+        <w:t xml:space="preserve"> Delete </w:t>
+      </w:r>
+      <w:r>
+        <w:t>ScoreCardStatisticProcessor</w:t>
+      </w:r>
+      <w:r>
+        <w:t xml:space="preserve">.java under </w:t>
+      </w:r>
+      <w:proofErr w:type="spellStart"/>
+      <w:proofErr w:type="gramStart"/>
+      <w:r>
+        <w:t>org.sitenv</w:t>
+      </w:r>
+      <w:proofErr w:type="gramEnd"/>
+      <w:r>
+        <w:t>.service.ccda.smartscorecard.processor</w:t>
+      </w:r>
+      <w:proofErr w:type="spellEnd"/>
+      <w:r>
+        <w:t xml:space="preserve"> package.</w:t>
+      </w:r>
+    </w:p>
+    <w:p>
+      <w:r>
+        <w:rPr>
+          <w:b/>
+        </w:rPr>
+        <w:t>Step 4</w:t>
+      </w:r>
+      <w:r>
+        <w:rPr>
+          <w:b/>
+        </w:rPr>
+        <w:t>:</w:t>
+      </w:r>
+      <w:r>
+        <w:t xml:space="preserve"> In </w:t>
+      </w:r>
+      <w:r>
+        <w:t>CcdaSmartScorecardController</w:t>
+      </w:r>
+      <w:r>
+        <w:t>.java delete line numbers 24, 81, 82, 118, 119 and 120.</w:t>
+      </w:r>
+    </w:p>
+    <w:p>
+      <w:r>
+        <w:rPr>
+          <w:b/>
+        </w:rPr>
+        <w:t>Step 5</w:t>
+      </w:r>
+      <w:r>
+        <w:rPr>
+          <w:b/>
+        </w:rPr>
+        <w:t>:</w:t>
+      </w:r>
+      <w:r>
+        <w:t xml:space="preserve"> Delete package </w:t>
+      </w:r>
+      <w:proofErr w:type="spellStart"/>
+      <w:proofErr w:type="gramStart"/>
+      <w:r>
+        <w:t>org.sitenv</w:t>
+      </w:r>
+      <w:proofErr w:type="gramEnd"/>
+      <w:r>
+        <w:t>.service.ccda.smartscorecard.entities.postgres</w:t>
+      </w:r>
+      <w:proofErr w:type="spellEnd"/>
+      <w:r>
+        <w:t>.</w:t>
+      </w:r>
+    </w:p>
+    <w:p>
+      <w:r>
+        <w:rPr>
+          <w:b/>
+        </w:rPr>
+        <w:t>Step 6</w:t>
+      </w:r>
+      <w:r>
+        <w:rPr>
+          <w:b/>
+        </w:rPr>
+        <w:t>:</w:t>
+      </w:r>
+      <w:r>
+        <w:t xml:space="preserve"> Delete </w:t>
+      </w:r>
+      <w:r>
+        <w:t>PersistanceConfigurationPostGres</w:t>
+      </w:r>
+      <w:r>
+        <w:t xml:space="preserve">.java under </w:t>
+      </w:r>
+      <w:proofErr w:type="spellStart"/>
+      <w:proofErr w:type="gramStart"/>
+      <w:r>
+        <w:t>org.sitenv</w:t>
+      </w:r>
+      <w:proofErr w:type="gramEnd"/>
+      <w:r>
+        <w:t>.service.ccda.smartscorecard.cofiguration</w:t>
+      </w:r>
+      <w:proofErr w:type="spellEnd"/>
+      <w:r>
+        <w:t xml:space="preserve"> package.</w:t>
+      </w:r>
+    </w:p>
+    <w:p>
+      <w:r>
+        <w:rPr>
+          <w:b/>
+        </w:rPr>
+        <w:t>Step 7</w:t>
+      </w:r>
+      <w:r>
+        <w:rPr>
+          <w:b/>
+        </w:rPr>
+        <w:t>:</w:t>
+      </w:r>
+      <w:r>
+        <w:t xml:space="preserve"> Delete </w:t>
+      </w:r>
+      <w:proofErr w:type="gramStart"/>
+      <w:r>
+        <w:t>“,</w:t>
+      </w:r>
+      <w:proofErr w:type="spellStart"/>
+      <w:r>
+        <w:t>PersistanceConfigurationPostGres.class</w:t>
+      </w:r>
+      <w:proofErr w:type="spellEnd"/>
+      <w:proofErr w:type="gramEnd"/>
+      <w:r>
+        <w:t>”</w:t>
+      </w:r>
+      <w:r>
+        <w:t xml:space="preserve"> in line number 12.</w:t>
+      </w:r>
+    </w:p>
+    <w:p>
+      <w:r>
+        <w:rPr>
+          <w:b/>
+        </w:rPr>
+        <w:t>Step 8</w:t>
+      </w:r>
+      <w:r>
+        <w:t xml:space="preserve">:  Update line number 178 in ApplicationConstants.java to pint to local tomcat server </w:t>
+      </w:r>
+      <w:proofErr w:type="spellStart"/>
+      <w:r>
+        <w:t>url</w:t>
+      </w:r>
+      <w:proofErr w:type="spellEnd"/>
+      <w:r>
+        <w:t xml:space="preserve">. For </w:t>
+      </w:r>
+      <w:r>
+        <w:t>example,</w:t>
+      </w:r>
+      <w:r>
+        <w:t xml:space="preserve"> “http://localhost:&lt;tomcat port&gt;, default port for tomcat is 8080.</w:t>
+      </w:r>
+    </w:p>
+    <w:p>
+      <w:r>
+        <w:rPr>
+          <w:b/>
+        </w:rPr>
+        <w:t>St</w:t>
+      </w:r>
+      <w:r>
+        <w:rPr>
+          <w:b/>
+        </w:rPr>
+        <w:t>ep 9</w:t>
+      </w:r>
+      <w:r>
+        <w:rPr>
+          <w:b/>
+        </w:rPr>
+        <w:t>:</w:t>
+      </w:r>
+      <w:r>
+        <w:t xml:space="preserve"> Build the application, copy war file to tomcat </w:t>
+      </w:r>
+      <w:r>
+        <w:t>WEBAPPS</w:t>
+      </w:r>
+      <w:r>
+        <w:t xml:space="preserve"> folder.</w:t>
+      </w:r>
+    </w:p>
+    <w:p>
+      <w:r>
+        <w:rPr>
+          <w:b/>
+        </w:rPr>
+        <w:t>Step 10</w:t>
+      </w:r>
+      <w:r>
+        <w:rPr>
+          <w:b/>
+        </w:rPr>
+        <w:t>:</w:t>
+      </w:r>
+      <w:r>
+        <w:t xml:space="preserve"> Start tomcat server, use </w:t>
+      </w:r>
+      <w:hyperlink r:id="rId15" w:history="1">
+        <w:r>
+          <w:rPr>
+            <w:rStyle w:val="Hyperlink"/>
+          </w:rPr>
+          <w:t>http://localhost:&lt;tomcat</w:t>
+        </w:r>
+      </w:hyperlink>
+      <w:r>
+        <w:rPr>
+          <w:rStyle w:val="Hyperlink"/>
+        </w:rPr>
+        <w:t xml:space="preserve"> port number&gt;/</w:t>
+      </w:r>
+      <w:r>
+        <w:rPr>
+          <w:rStyle w:val="Hyperlink"/>
+        </w:rPr>
+        <w:t>scorecard</w:t>
+      </w:r>
+      <w:r>
+        <w:t xml:space="preserve"> URL to access CCDA scorecard application.</w:t>
+      </w:r>
+      <w:bookmarkStart w:id="0" w:name="_GoBack"/>
+      <w:bookmarkEnd w:id="0"/>
+    </w:p>
+    <w:p/>
+    <w:p/>
+    <w:p/>
     <w:p/>
     <w:p/>
     <w:sectPr>

</xml_diff>

<commit_message>
Version 3 instructions doc revision
</commit_message>
<xml_diff>
--- a/Version3/CCDA_Scorecard_Lcoal_Installation_Version3.docx
+++ b/Version3/CCDA_Scorecard_Lcoal_Installation_Version3.docx
@@ -1,6 +1,6 @@
 
 <file path=word/document.xml><?xml version="1.0" encoding="utf-8"?>
-<w:document xmlns:wpc="http://schemas.microsoft.com/office/word/2010/wordprocessingCanvas" xmlns:cx="http://schemas.microsoft.com/office/drawing/2014/chartex" xmlns:cx1="http://schemas.microsoft.com/office/drawing/2015/9/8/chartex" xmlns:cx2="http://schemas.microsoft.com/office/drawing/2015/10/21/chartex" xmlns:mc="http://schemas.openxmlformats.org/markup-compatibility/2006" xmlns:o="urn:schemas-microsoft-com:office:office" xmlns:r="http://schemas.openxmlformats.org/officeDocument/2006/relationships" xmlns:m="http://schemas.openxmlformats.org/officeDocument/2006/math" xmlns:v="urn:schemas-microsoft-com:vml" xmlns:wp14="http://schemas.microsoft.com/office/word/2010/wordprocessingDrawing" xmlns:wp="http://schemas.openxmlformats.org/drawingml/2006/wordprocessingDrawing" xmlns:w10="urn:schemas-microsoft-com:office:word" xmlns:w="http://schemas.openxmlformats.org/wordprocessingml/2006/main" xmlns:w14="http://schemas.microsoft.com/office/word/2010/wordml" xmlns:w15="http://schemas.microsoft.com/office/word/2012/wordml" xmlns:w16se="http://schemas.microsoft.com/office/word/2015/wordml/symex" xmlns:wpg="http://schemas.microsoft.com/office/word/2010/wordprocessingGroup" xmlns:wpi="http://schemas.microsoft.com/office/word/2010/wordprocessingInk" xmlns:wne="http://schemas.microsoft.com/office/word/2006/wordml" xmlns:wps="http://schemas.microsoft.com/office/word/2010/wordprocessingShape" mc:Ignorable="w14 w15 w16se wp14">
+<w:document xmlns:wpc="http://schemas.microsoft.com/office/word/2010/wordprocessingCanvas" xmlns:mc="http://schemas.openxmlformats.org/markup-compatibility/2006" xmlns:o="urn:schemas-microsoft-com:office:office" xmlns:r="http://schemas.openxmlformats.org/officeDocument/2006/relationships" xmlns:m="http://schemas.openxmlformats.org/officeDocument/2006/math" xmlns:v="urn:schemas-microsoft-com:vml" xmlns:wp14="http://schemas.microsoft.com/office/word/2010/wordprocessingDrawing" xmlns:wp="http://schemas.openxmlformats.org/drawingml/2006/wordprocessingDrawing" xmlns:w10="urn:schemas-microsoft-com:office:word" xmlns:w="http://schemas.openxmlformats.org/wordprocessingml/2006/main" xmlns:w14="http://schemas.microsoft.com/office/word/2010/wordml" xmlns:w15="http://schemas.microsoft.com/office/word/2012/wordml" xmlns:wpg="http://schemas.microsoft.com/office/word/2010/wordprocessingGroup" xmlns:wpi="http://schemas.microsoft.com/office/word/2010/wordprocessingInk" xmlns:wne="http://schemas.microsoft.com/office/word/2006/wordml" xmlns:wps="http://schemas.microsoft.com/office/word/2010/wordprocessingShape" mc:Ignorable="w14 w15 wp14">
   <w:body>
     <w:p>
       <w:pPr>
@@ -68,10 +68,71 @@
         </w:numPr>
       </w:pPr>
       <w:r>
-        <w:t>Reference Validator application sho</w:t>
+        <w:rPr>
+          <w:b/>
+        </w:rPr>
+        <w:t>Reference Validator application</w:t>
+      </w:r>
+      <w:r>
+        <w:t xml:space="preserve"> sho</w:t>
       </w:r>
       <w:r>
         <w:t>uld be running in your environment.</w:t>
+      </w:r>
+    </w:p>
+    <w:p>
+      <w:pPr>
+        <w:rPr>
+          <w:b/>
+          <w:i/>
+        </w:rPr>
+      </w:pPr>
+    </w:p>
+    <w:p>
+      <w:pPr>
+        <w:rPr>
+          <w:b/>
+          <w:sz w:val="26"/>
+          <w:szCs w:val="26"/>
+        </w:rPr>
+      </w:pPr>
+      <w:r>
+        <w:rPr>
+          <w:b/>
+          <w:sz w:val="26"/>
+          <w:szCs w:val="26"/>
+        </w:rPr>
+        <w:t>Reference Validator Links</w:t>
+      </w:r>
+      <w:r>
+        <w:rPr>
+          <w:b/>
+          <w:sz w:val="26"/>
+          <w:szCs w:val="26"/>
+        </w:rPr>
+        <w:t xml:space="preserve"> –Instructions to setup reference validator</w:t>
+      </w:r>
+      <w:r>
+        <w:rPr>
+          <w:b/>
+          <w:sz w:val="26"/>
+          <w:szCs w:val="26"/>
+        </w:rPr>
+        <w:t>:</w:t>
+      </w:r>
+    </w:p>
+    <w:p>
+      <w:pPr>
+        <w:spacing w:after="0" w:line="240" w:lineRule="auto"/>
+      </w:pPr>
+      <w:r>
+        <w:rPr>
+          <w:b/>
+        </w:rPr>
+        <w:t>Instructions Link:</w:t>
+      </w:r>
+      <w:r>
+        <w:t xml:space="preserve"> </w:t>
       </w:r>
       <w:bookmarkStart w:id="0" w:name="_GoBack"/>
       <w:bookmarkEnd w:id="0"/>
@@ -83,24 +144,36 @@
           <w:i/>
         </w:rPr>
       </w:pPr>
-      <w:r>
-        <w:rPr>
-          <w:b/>
-          <w:i/>
-        </w:rPr>
-        <w:t>Reference Validator Links:</w:t>
-      </w:r>
-    </w:p>
-    <w:p>
-      <w:pPr>
-        <w:pStyle w:val="ListParagraph"/>
-        <w:numPr>
-          <w:ilvl w:val="0"/>
-          <w:numId w:val="2"/>
-        </w:numPr>
-        <w:ind w:left="450"/>
-      </w:pPr>
-      <w:hyperlink r:id="rId5" w:anchor="/reference-ccda-validation-controller" w:history="1">
+      <w:hyperlink r:id="rId5" w:history="1">
+        <w:r>
+          <w:rPr>
+            <w:rStyle w:val="Hyperlink"/>
+          </w:rPr>
+          <w:t>https://drive.google.com/file/d/0B145vNcOrkfHeDdtbG05WjZxcjA/view</w:t>
+        </w:r>
+      </w:hyperlink>
+    </w:p>
+    <w:p>
+      <w:pPr>
+        <w:spacing w:after="0" w:line="240" w:lineRule="auto"/>
+        <w:rPr>
+          <w:b/>
+        </w:rPr>
+      </w:pPr>
+      <w:r>
+        <w:rPr>
+          <w:b/>
+        </w:rPr>
+        <w:t xml:space="preserve">Other Useful Links: </w:t>
+      </w:r>
+    </w:p>
+    <w:p>
+      <w:pPr>
+        <w:rPr>
+          <w:rStyle w:val="Hyperlink"/>
+        </w:rPr>
+      </w:pPr>
+      <w:hyperlink r:id="rId6" w:anchor="/reference-ccda-validation-controller" w:history="1">
         <w:r>
           <w:rPr>
             <w:rStyle w:val="Hyperlink"/>
@@ -109,27 +182,30 @@
         </w:r>
       </w:hyperlink>
     </w:p>
-    <w:p>
-      <w:pPr>
-        <w:pStyle w:val="ListParagraph"/>
-        <w:numPr>
-          <w:ilvl w:val="0"/>
-          <w:numId w:val="2"/>
-        </w:numPr>
-        <w:ind w:left="450"/>
-      </w:pPr>
-      <w:hyperlink r:id="rId6" w:history="1">
-        <w:r>
-          <w:rPr>
-            <w:rStyle w:val="Hyperlink"/>
-          </w:rPr>
-          <w:t>https://drive.google.com/file/d/0B145vNcOrkfHeDdtbG05WjZxcjA/view</w:t>
-        </w:r>
-      </w:hyperlink>
-    </w:p>
-    <w:p>
-      <w:r>
-        <w:t>Below are the steps to install Score Card application using war file:</w:t>
+    <w:p/>
+    <w:p>
+      <w:pPr>
+        <w:rPr>
+          <w:b/>
+          <w:sz w:val="26"/>
+          <w:szCs w:val="26"/>
+        </w:rPr>
+      </w:pPr>
+      <w:r>
+        <w:rPr>
+          <w:b/>
+          <w:sz w:val="26"/>
+          <w:szCs w:val="26"/>
+        </w:rPr>
+        <w:t>Steps to I</w:t>
+      </w:r>
+      <w:r>
+        <w:rPr>
+          <w:b/>
+          <w:sz w:val="26"/>
+          <w:szCs w:val="26"/>
+        </w:rPr>
+        <w:t>nstall Score Card application using war file:</w:t>
       </w:r>
     </w:p>
     <w:p>
@@ -182,7 +258,10 @@
         </w:r>
       </w:hyperlink>
       <w:r>
-        <w:t xml:space="preserve"> URL and copy the same to /var/opt/scorecard folder. </w:t>
+        <w:t xml:space="preserve"> URL and copy it </w:t>
+      </w:r>
+      <w:r>
+        <w:t xml:space="preserve">to /var/opt/scorecard folder. </w:t>
       </w:r>
     </w:p>
     <w:p>
@@ -193,19 +272,28 @@
         <w:t>Step 3</w:t>
       </w:r>
       <w:r>
-        <w:t>: Update scorecard</w:t>
-      </w:r>
-      <w:r>
-        <w:t>.config</w:t>
-      </w:r>
-      <w:r>
-        <w:t xml:space="preserve"> file by passing referencevalidator application server URL under </w:t>
+        <w:t xml:space="preserve">: Update </w:t>
+      </w:r>
+      <w:r>
+        <w:rPr>
+          <w:b/>
+        </w:rPr>
+        <w:t>scorecard.config file</w:t>
+      </w:r>
+      <w:r>
+        <w:t xml:space="preserve"> by passing referencevalidator application server URL under </w:t>
       </w:r>
       <w:r>
         <w:t>referenceValidator.url</w:t>
       </w:r>
       <w:r>
-        <w:t xml:space="preserve"> property. Default value is </w:t>
+        <w:t xml:space="preserve"> property. Default value </w:t>
+      </w:r>
+      <w:r>
+        <w:t xml:space="preserve">in file </w:t>
+      </w:r>
+      <w:r>
+        <w:t xml:space="preserve">is </w:t>
       </w:r>
       <w:hyperlink r:id="rId9" w:history="1">
         <w:r>
@@ -256,7 +344,10 @@
         <w:t>:</w:t>
       </w:r>
       <w:r>
-        <w:t xml:space="preserve"> Start tomcat server, use </w:t>
+        <w:t xml:space="preserve"> Start tomcat server,</w:t>
+      </w:r>
+      <w:r>
+        <w:t xml:space="preserve">  and access the endpoint for SCORECARD Application.. For Example, </w:t>
       </w:r>
       <w:hyperlink r:id="rId10" w:history="1">
         <w:r>
@@ -279,298 +370,15 @@
         <w:t>scorecard</w:t>
       </w:r>
       <w:r>
-        <w:t xml:space="preserve"> URL to access CCDA scorecard application.</w:t>
-      </w:r>
-    </w:p>
-    <w:p>
-      <w:pPr>
-        <w:rPr>
-          <w:b/>
-          <w:sz w:val="24"/>
-          <w:szCs w:val="24"/>
-        </w:rPr>
-      </w:pPr>
-      <w:r>
-        <w:rPr>
-          <w:b/>
-          <w:sz w:val="24"/>
-          <w:szCs w:val="24"/>
-        </w:rPr>
-        <w:t>Follow below mentioned steps if you want to create scorecard war file by using source code.</w:t>
-      </w:r>
-    </w:p>
-    <w:p>
-      <w:r>
-        <w:rPr>
-          <w:b/>
-          <w:sz w:val="24"/>
-          <w:szCs w:val="24"/>
-        </w:rPr>
-        <w:t xml:space="preserve">Step1: </w:t>
-      </w:r>
-      <w:r>
-        <w:t xml:space="preserve">Download source code by using </w:t>
-      </w:r>
-      <w:hyperlink r:id="rId11" w:history="1">
-        <w:r>
-          <w:rPr>
-            <w:rStyle w:val="Hyperlink"/>
-          </w:rPr>
-          <w:t>https://github.com/siteadmin/CCDA-Score-CARD</w:t>
-        </w:r>
-      </w:hyperlink>
-      <w:r>
         <w:t xml:space="preserve"> </w:t>
       </w:r>
       <w:r>
-        <w:t>Location. (Please download source code from master branch).</w:t>
-      </w:r>
-    </w:p>
-    <w:p>
-      <w:r>
-        <w:rPr>
-          <w:b/>
-        </w:rPr>
-        <w:t>Step2</w:t>
-      </w:r>
-      <w:r>
-        <w:rPr>
-          <w:b/>
-        </w:rPr>
-        <w:t>:</w:t>
-      </w:r>
-      <w:r>
-        <w:t xml:space="preserve"> Delete </w:t>
-      </w:r>
-      <w:r>
-        <w:t>org.sitenv.service.ccda.smartscorecard.repositories.postgres</w:t>
-      </w:r>
-      <w:r>
-        <w:t xml:space="preserve"> package. </w:t>
-      </w:r>
-    </w:p>
-    <w:p>
-      <w:r>
-        <w:rPr>
-          <w:b/>
-        </w:rPr>
-        <w:t>Step3</w:t>
-      </w:r>
-      <w:r>
-        <w:rPr>
-          <w:b/>
-        </w:rPr>
-        <w:t>:</w:t>
-      </w:r>
-      <w:r>
-        <w:t xml:space="preserve"> Delete </w:t>
-      </w:r>
-      <w:r>
-        <w:t>ScoreCardStatisticProcessor</w:t>
-      </w:r>
-      <w:r>
-        <w:t xml:space="preserve">.java under </w:t>
-      </w:r>
-      <w:r>
-        <w:t>org.sitenv.service.ccda.smartscorecard.processor</w:t>
-      </w:r>
-      <w:r>
-        <w:t xml:space="preserve"> package.</w:t>
-      </w:r>
-    </w:p>
-    <w:p>
-      <w:r>
-        <w:rPr>
-          <w:b/>
-        </w:rPr>
-        <w:t>Step 4</w:t>
-      </w:r>
-      <w:r>
-        <w:rPr>
-          <w:b/>
-        </w:rPr>
-        <w:t>:</w:t>
-      </w:r>
-      <w:r>
-        <w:t xml:space="preserve"> In </w:t>
-      </w:r>
-      <w:r>
-        <w:t>CcdaSmartScorecardController</w:t>
-      </w:r>
-      <w:r>
-        <w:t>.java delete line numbers 24, 81, 82, 118, 119 and 120.</w:t>
-      </w:r>
-    </w:p>
-    <w:p>
-      <w:r>
-        <w:rPr>
-          <w:b/>
-        </w:rPr>
-        <w:t>Step 5</w:t>
-      </w:r>
-      <w:r>
-        <w:rPr>
-          <w:b/>
-        </w:rPr>
-        <w:t>:</w:t>
-      </w:r>
-      <w:r>
-        <w:t xml:space="preserve"> Delete package </w:t>
-      </w:r>
-      <w:r>
-        <w:t>org.sitenv.service.ccda.smartscorecard.entities.postgres</w:t>
-      </w:r>
-      <w:r>
         <w:t>.</w:t>
       </w:r>
     </w:p>
-    <w:p>
-      <w:r>
-        <w:rPr>
-          <w:b/>
-        </w:rPr>
-        <w:t>Step 6</w:t>
-      </w:r>
-      <w:r>
-        <w:rPr>
-          <w:b/>
-        </w:rPr>
-        <w:t>:</w:t>
-      </w:r>
-      <w:r>
-        <w:t xml:space="preserve"> Delete </w:t>
-      </w:r>
-      <w:r>
-        <w:t>PersistanceConfigurationPostGres</w:t>
-      </w:r>
-      <w:r>
-        <w:t xml:space="preserve">.java under </w:t>
-      </w:r>
-      <w:r>
-        <w:t>org.sitenv.service.ccda.smartscorecard.cofiguration</w:t>
-      </w:r>
-      <w:r>
-        <w:t xml:space="preserve"> package.</w:t>
-      </w:r>
-    </w:p>
-    <w:p>
-      <w:r>
-        <w:rPr>
-          <w:b/>
-        </w:rPr>
-        <w:t>Step 7</w:t>
-      </w:r>
-      <w:r>
-        <w:rPr>
-          <w:b/>
-        </w:rPr>
-        <w:t>:</w:t>
-      </w:r>
-      <w:r>
-        <w:t xml:space="preserve"> Delete </w:t>
-      </w:r>
-      <w:r>
-        <w:t>“,PersistanceConfigurationPostGres.class”</w:t>
-      </w:r>
-      <w:r>
-        <w:t xml:space="preserve"> in line number 12.</w:t>
-      </w:r>
-    </w:p>
-    <w:p>
-      <w:r>
-        <w:rPr>
-          <w:b/>
-        </w:rPr>
-        <w:t>Step 8</w:t>
-      </w:r>
-      <w:r>
-        <w:t xml:space="preserve">:  Update line number 178 in ApplicationConstants.java to pint to local tomcat server url. For </w:t>
-      </w:r>
-      <w:r>
-        <w:t>example,</w:t>
-      </w:r>
-      <w:r>
-        <w:t xml:space="preserve"> “http://localhost:&lt;tomcat port&gt;, default port for tomcat is 8080.</w:t>
-      </w:r>
-    </w:p>
-    <w:p>
-      <w:r>
-        <w:rPr>
-          <w:b/>
-        </w:rPr>
-        <w:lastRenderedPageBreak/>
-        <w:t>St</w:t>
-      </w:r>
-      <w:r>
-        <w:rPr>
-          <w:b/>
-        </w:rPr>
-        <w:t>ep 9</w:t>
-      </w:r>
-      <w:r>
-        <w:rPr>
-          <w:b/>
-        </w:rPr>
-        <w:t>:</w:t>
-      </w:r>
-      <w:r>
-        <w:t xml:space="preserve"> Build the application, copy war file to tomcat </w:t>
-      </w:r>
-      <w:r>
-        <w:t>WEBAPPS</w:t>
-      </w:r>
-      <w:r>
-        <w:t xml:space="preserve"> folder.</w:t>
-      </w:r>
-    </w:p>
-    <w:p>
-      <w:r>
-        <w:rPr>
-          <w:b/>
-        </w:rPr>
-        <w:t>Step 10</w:t>
-      </w:r>
-      <w:r>
-        <w:rPr>
-          <w:b/>
-        </w:rPr>
-        <w:t>:</w:t>
-      </w:r>
-      <w:r>
-        <w:t xml:space="preserve"> Start tomcat server, use </w:t>
-      </w:r>
-      <w:hyperlink r:id="rId12" w:history="1">
-        <w:r>
-          <w:rPr>
-            <w:rStyle w:val="Hyperlink"/>
-          </w:rPr>
-          <w:t>http://localhost:&lt;tomcat</w:t>
-        </w:r>
-      </w:hyperlink>
-      <w:r>
-        <w:rPr>
-          <w:rStyle w:val="Hyperlink"/>
-        </w:rPr>
-        <w:t xml:space="preserve"> port number&gt;/</w:t>
-      </w:r>
-      <w:r>
-        <w:rPr>
-          <w:rStyle w:val="Hyperlink"/>
-        </w:rPr>
-        <w:t>scorecard</w:t>
-      </w:r>
-      <w:r>
-        <w:t xml:space="preserve"> URL to access CCDA scorecard application.</w:t>
-      </w:r>
-    </w:p>
-    <w:p/>
-    <w:p/>
-    <w:p/>
-    <w:p/>
-    <w:p/>
     <w:sectPr>
       <w:pgSz w:w="12240" w:h="15840"/>
-      <w:pgMar w:top="1170" w:right="1440" w:bottom="1440" w:left="1440" w:header="720" w:footer="720" w:gutter="0"/>
+      <w:pgMar w:top="720" w:right="1440" w:bottom="1440" w:left="1440" w:header="720" w:footer="720" w:gutter="0"/>
       <w:cols w:space="720"/>
       <w:docGrid w:linePitch="360"/>
     </w:sectPr>
@@ -579,7 +387,7 @@
 </file>
 
 <file path=word/numbering.xml><?xml version="1.0" encoding="utf-8"?>
-<w:numbering xmlns:wpc="http://schemas.microsoft.com/office/word/2010/wordprocessingCanvas" xmlns:cx="http://schemas.microsoft.com/office/drawing/2014/chartex" xmlns:cx1="http://schemas.microsoft.com/office/drawing/2015/9/8/chartex" xmlns:cx2="http://schemas.microsoft.com/office/drawing/2015/10/21/chartex" xmlns:mc="http://schemas.openxmlformats.org/markup-compatibility/2006" xmlns:o="urn:schemas-microsoft-com:office:office" xmlns:r="http://schemas.openxmlformats.org/officeDocument/2006/relationships" xmlns:m="http://schemas.openxmlformats.org/officeDocument/2006/math" xmlns:v="urn:schemas-microsoft-com:vml" xmlns:wp14="http://schemas.microsoft.com/office/word/2010/wordprocessingDrawing" xmlns:wp="http://schemas.openxmlformats.org/drawingml/2006/wordprocessingDrawing" xmlns:w10="urn:schemas-microsoft-com:office:word" xmlns:w="http://schemas.openxmlformats.org/wordprocessingml/2006/main" xmlns:w14="http://schemas.microsoft.com/office/word/2010/wordml" xmlns:w15="http://schemas.microsoft.com/office/word/2012/wordml" xmlns:w16se="http://schemas.microsoft.com/office/word/2015/wordml/symex" xmlns:wpg="http://schemas.microsoft.com/office/word/2010/wordprocessingGroup" xmlns:wpi="http://schemas.microsoft.com/office/word/2010/wordprocessingInk" xmlns:wne="http://schemas.microsoft.com/office/word/2006/wordml" xmlns:wps="http://schemas.microsoft.com/office/word/2010/wordprocessingShape" mc:Ignorable="w14 w15 w16se wp14">
+<w:numbering xmlns:wpc="http://schemas.microsoft.com/office/word/2010/wordprocessingCanvas" xmlns:mc="http://schemas.openxmlformats.org/markup-compatibility/2006" xmlns:o="urn:schemas-microsoft-com:office:office" xmlns:r="http://schemas.openxmlformats.org/officeDocument/2006/relationships" xmlns:m="http://schemas.openxmlformats.org/officeDocument/2006/math" xmlns:v="urn:schemas-microsoft-com:vml" xmlns:wp14="http://schemas.microsoft.com/office/word/2010/wordprocessingDrawing" xmlns:wp="http://schemas.openxmlformats.org/drawingml/2006/wordprocessingDrawing" xmlns:w10="urn:schemas-microsoft-com:office:word" xmlns:w="http://schemas.openxmlformats.org/wordprocessingml/2006/main" xmlns:w14="http://schemas.microsoft.com/office/word/2010/wordml" xmlns:w15="http://schemas.microsoft.com/office/word/2012/wordml" xmlns:wpg="http://schemas.microsoft.com/office/word/2010/wordprocessingGroup" xmlns:wpi="http://schemas.microsoft.com/office/word/2010/wordprocessingInk" xmlns:wne="http://schemas.microsoft.com/office/word/2006/wordml" xmlns:wps="http://schemas.microsoft.com/office/word/2010/wordprocessingShape" mc:Ignorable="w14 w15 wp14">
   <w:abstractNum w:abstractNumId="0" w15:restartNumberingAfterBreak="0">
     <w:nsid w:val="2B976977"/>
     <w:multiLevelType w:val="hybridMultilevel"/>
@@ -792,7 +600,7 @@
 </file>
 
 <file path=word/styles.xml><?xml version="1.0" encoding="utf-8"?>
-<w:styles xmlns:mc="http://schemas.openxmlformats.org/markup-compatibility/2006" xmlns:r="http://schemas.openxmlformats.org/officeDocument/2006/relationships" xmlns:w="http://schemas.openxmlformats.org/wordprocessingml/2006/main" xmlns:w14="http://schemas.microsoft.com/office/word/2010/wordml" xmlns:w15="http://schemas.microsoft.com/office/word/2012/wordml" xmlns:w16se="http://schemas.microsoft.com/office/word/2015/wordml/symex" mc:Ignorable="w14 w15 w16se">
+<w:styles xmlns:mc="http://schemas.openxmlformats.org/markup-compatibility/2006" xmlns:r="http://schemas.openxmlformats.org/officeDocument/2006/relationships" xmlns:w="http://schemas.openxmlformats.org/wordprocessingml/2006/main" xmlns:w14="http://schemas.microsoft.com/office/word/2010/wordml" xmlns:w15="http://schemas.microsoft.com/office/word/2012/wordml" mc:Ignorable="w14 w15">
   <w:docDefaults>
     <w:rPrDefault>
       <w:rPr>
@@ -808,7 +616,7 @@
       </w:pPr>
     </w:pPrDefault>
   </w:docDefaults>
-  <w:latentStyles w:defLockedState="0" w:defUIPriority="99" w:defSemiHidden="0" w:defUnhideWhenUsed="0" w:defQFormat="0" w:count="373">
+  <w:latentStyles w:defLockedState="0" w:defUIPriority="99" w:defSemiHidden="0" w:defUnhideWhenUsed="0" w:defQFormat="0" w:count="371">
     <w:lsdException w:name="Normal" w:uiPriority="0" w:qFormat="1"/>
     <w:lsdException w:name="heading 1" w:uiPriority="9" w:qFormat="1"/>
     <w:lsdException w:name="heading 2" w:semiHidden="1" w:uiPriority="9" w:unhideWhenUsed="1" w:qFormat="1"/>
@@ -1180,8 +988,6 @@
     <w:lsdException w:name="List Table 5 Dark Accent 6" w:uiPriority="50"/>
     <w:lsdException w:name="List Table 6 Colorful Accent 6" w:uiPriority="51"/>
     <w:lsdException w:name="List Table 7 Colorful Accent 6" w:uiPriority="52"/>
-    <w:lsdException w:name="Mention" w:semiHidden="1" w:unhideWhenUsed="1"/>
-    <w:lsdException w:name="Smart Hyperlink" w:semiHidden="1" w:unhideWhenUsed="1"/>
   </w:latentStyles>
   <w:style w:type="paragraph" w:default="1" w:styleId="Normal">
     <w:name w:val="Normal"/>

</xml_diff>